<commit_message>
2017/11/29 commit at home
</commit_message>
<xml_diff>
--- a/doc/Interview/Spring Interview Question.docx
+++ b/doc/Interview/Spring Interview Question.docx
@@ -7,10 +7,7 @@
         <w:pStyle w:val="Heading1"/>
       </w:pPr>
       <w:r>
-        <w:t>1</w:t>
-      </w:r>
-      <w:r>
-        <w:t>. Spring JPA là gì?</w:t>
+        <w:t>1. Spring JPA là gì?</w:t>
       </w:r>
     </w:p>
     <w:p>
@@ -23,10 +20,7 @@
         <w:pStyle w:val="Heading1"/>
       </w:pPr>
       <w:r>
-        <w:t>2</w:t>
-      </w:r>
-      <w:r>
-        <w:t>. Có mấy cách dependency injection trong java?</w:t>
+        <w:t>2. Có mấy cách dependency injection trong java?</w:t>
       </w:r>
     </w:p>
     <w:p>
@@ -871,8 +865,501 @@
       <w:r>
         <w:t>Mà A được autowired thì ta phải sử dụng Qualifier để chỉ rõ là sử dụng implement B hay C</w:t>
       </w:r>
+    </w:p>
+    <w:p>
+      <w:pPr>
+        <w:pStyle w:val="Heading1"/>
+      </w:pPr>
+      <w:r>
+        <w:t>5. Datasource là gì? Cần khai báo gì trong datasource</w:t>
+      </w:r>
+    </w:p>
+    <w:p>
+      <w:r>
+        <w:t>Datasource là nơi để chứa thông tin kết nối DB. Cần có driverClass, url, username và password</w:t>
+      </w:r>
+    </w:p>
+    <w:p>
+      <w:pPr>
+        <w:pStyle w:val="Heading1"/>
+      </w:pPr>
+      <w:r>
+        <w:lastRenderedPageBreak/>
+        <w:t>6. Connection Pool là gì?</w:t>
+      </w:r>
+    </w:p>
+    <w:p>
+      <w:r>
+        <w:t>Connection pool là nơi chứa các connection để chứa các connection kết nối đến database, có thể sử dụng lại các connection này thay vì liên tục tạo mới và close.</w:t>
+      </w:r>
+    </w:p>
+    <w:p>
+      <w:pPr>
+        <w:pStyle w:val="Heading1"/>
+      </w:pPr>
+      <w:r>
+        <w:t>7. Trong jdbc e sử dụng connection management nào để quản lý connection.</w:t>
+      </w:r>
+      <w:r>
+        <w:t xml:space="preserve"> Cần truyền tham số gì để thiết lập connection pool này?</w:t>
+      </w:r>
+    </w:p>
+    <w:p>
+      <w:r>
+        <w:t>JdbcTemplate</w:t>
+      </w:r>
+      <w:r>
+        <w:t>. Cần truyền vào Datasource</w:t>
+      </w:r>
+    </w:p>
+    <w:p>
+      <w:pPr>
+        <w:pStyle w:val="Heading1"/>
+      </w:pPr>
+      <w:r>
+        <w:t>8. Em sử dụng connection pool nào trong hibernate</w:t>
+      </w:r>
+    </w:p>
+    <w:p>
+      <w:r>
+        <w:t>Không quan tâm về connection pool trong hibernate vì bên trong hibernate là có sử dụng kỹ thuật connection pooling rồi. Điều quan tâm là Session trong hibernate.</w:t>
+      </w:r>
+    </w:p>
+    <w:p>
+      <w:pPr>
+        <w:pStyle w:val="Heading1"/>
+      </w:pPr>
+      <w:r>
+        <w:t>9. Tuần tự làm việc của session?</w:t>
+      </w:r>
+    </w:p>
+    <w:p>
+      <w:r>
+        <w:t xml:space="preserve">_ SessionFactory tạo ra 1 cái session. </w:t>
+      </w:r>
+    </w:p>
+    <w:p>
+      <w:r>
+        <w:t>_Session begin 1 Transaction</w:t>
+      </w:r>
+    </w:p>
+    <w:p>
+      <w:r>
+        <w:t>_ Session thực hiện query</w:t>
+      </w:r>
+    </w:p>
+    <w:p>
+      <w:r>
+        <w:t>_ Transaction commit</w:t>
+      </w:r>
+    </w:p>
+    <w:p>
+      <w:r>
+        <w:t>_ Session đóng connection</w:t>
+      </w:r>
+    </w:p>
+    <w:p>
+      <w:r>
+        <w:t>Tuy nhiên có thể sử dụng @Transactional là có thể giúp quản lý các transaction.</w:t>
+      </w:r>
+    </w:p>
+    <w:p>
+      <w:pPr>
+        <w:autoSpaceDE w:val="0"/>
+        <w:autoSpaceDN w:val="0"/>
+        <w:adjustRightInd w:val="0"/>
+        <w:spacing w:after="0" w:line="240" w:lineRule="auto"/>
+        <w:rPr>
+          <w:rFonts w:ascii="Consolas" w:hAnsi="Consolas" w:cs="Consolas"/>
+          <w:sz w:val="20"/>
+          <w:szCs w:val="20"/>
+        </w:rPr>
+      </w:pPr>
+      <w:r>
+        <w:rPr>
+          <w:rFonts w:ascii="Consolas" w:hAnsi="Consolas" w:cs="Consolas"/>
+          <w:color w:val="7F7F9F"/>
+          <w:sz w:val="20"/>
+          <w:szCs w:val="20"/>
+        </w:rPr>
+        <w:t>&lt;pre&gt;</w:t>
+      </w:r>
+    </w:p>
+    <w:p>
+      <w:pPr>
+        <w:autoSpaceDE w:val="0"/>
+        <w:autoSpaceDN w:val="0"/>
+        <w:adjustRightInd w:val="0"/>
+        <w:spacing w:after="0" w:line="240" w:lineRule="auto"/>
+        <w:rPr>
+          <w:rFonts w:ascii="Consolas" w:hAnsi="Consolas" w:cs="Consolas"/>
+          <w:sz w:val="20"/>
+          <w:szCs w:val="20"/>
+        </w:rPr>
+      </w:pPr>
+      <w:r>
+        <w:rPr>
+          <w:rFonts w:ascii="Consolas" w:hAnsi="Consolas" w:cs="Consolas"/>
+          <w:color w:val="3F5FBF"/>
+          <w:sz w:val="20"/>
+          <w:szCs w:val="20"/>
+        </w:rPr>
+        <w:t xml:space="preserve"> * Session sess = factory.openSession();</w:t>
+      </w:r>
+    </w:p>
+    <w:p>
+      <w:pPr>
+        <w:autoSpaceDE w:val="0"/>
+        <w:autoSpaceDN w:val="0"/>
+        <w:adjustRightInd w:val="0"/>
+        <w:spacing w:after="0" w:line="240" w:lineRule="auto"/>
+        <w:rPr>
+          <w:rFonts w:ascii="Consolas" w:hAnsi="Consolas" w:cs="Consolas"/>
+          <w:sz w:val="20"/>
+          <w:szCs w:val="20"/>
+        </w:rPr>
+      </w:pPr>
+      <w:r>
+        <w:rPr>
+          <w:rFonts w:ascii="Consolas" w:hAnsi="Consolas" w:cs="Consolas"/>
+          <w:color w:val="3F5FBF"/>
+          <w:sz w:val="20"/>
+          <w:szCs w:val="20"/>
+        </w:rPr>
+        <w:t xml:space="preserve"> * Transaction tx;</w:t>
+      </w:r>
+    </w:p>
+    <w:p>
+      <w:pPr>
+        <w:autoSpaceDE w:val="0"/>
+        <w:autoSpaceDN w:val="0"/>
+        <w:adjustRightInd w:val="0"/>
+        <w:spacing w:after="0" w:line="240" w:lineRule="auto"/>
+        <w:rPr>
+          <w:rFonts w:ascii="Consolas" w:hAnsi="Consolas" w:cs="Consolas"/>
+          <w:sz w:val="20"/>
+          <w:szCs w:val="20"/>
+        </w:rPr>
+      </w:pPr>
+      <w:r>
+        <w:rPr>
+          <w:rFonts w:ascii="Consolas" w:hAnsi="Consolas" w:cs="Consolas"/>
+          <w:color w:val="3F5FBF"/>
+          <w:sz w:val="20"/>
+          <w:szCs w:val="20"/>
+        </w:rPr>
+        <w:t xml:space="preserve"> * try {</w:t>
+      </w:r>
+    </w:p>
+    <w:p>
+      <w:pPr>
+        <w:autoSpaceDE w:val="0"/>
+        <w:autoSpaceDN w:val="0"/>
+        <w:adjustRightInd w:val="0"/>
+        <w:spacing w:after="0" w:line="240" w:lineRule="auto"/>
+        <w:rPr>
+          <w:rFonts w:ascii="Consolas" w:hAnsi="Consolas" w:cs="Consolas"/>
+          <w:sz w:val="20"/>
+          <w:szCs w:val="20"/>
+        </w:rPr>
+      </w:pPr>
+      <w:r>
+        <w:rPr>
+          <w:rFonts w:ascii="Consolas" w:hAnsi="Consolas" w:cs="Consolas"/>
+          <w:color w:val="3F5FBF"/>
+          <w:sz w:val="20"/>
+          <w:szCs w:val="20"/>
+        </w:rPr>
+        <w:t xml:space="preserve"> *     tx = sess.beginTransaction();</w:t>
+      </w:r>
+    </w:p>
+    <w:p>
+      <w:pPr>
+        <w:autoSpaceDE w:val="0"/>
+        <w:autoSpaceDN w:val="0"/>
+        <w:adjustRightInd w:val="0"/>
+        <w:spacing w:after="0" w:line="240" w:lineRule="auto"/>
+        <w:rPr>
+          <w:rFonts w:ascii="Consolas" w:hAnsi="Consolas" w:cs="Consolas"/>
+          <w:sz w:val="20"/>
+          <w:szCs w:val="20"/>
+        </w:rPr>
+      </w:pPr>
+      <w:r>
+        <w:rPr>
+          <w:rFonts w:ascii="Consolas" w:hAnsi="Consolas" w:cs="Consolas"/>
+          <w:color w:val="3F5FBF"/>
+          <w:sz w:val="20"/>
+          <w:szCs w:val="20"/>
+        </w:rPr>
+        <w:t xml:space="preserve"> *     //do some work</w:t>
+      </w:r>
+    </w:p>
+    <w:p>
+      <w:pPr>
+        <w:autoSpaceDE w:val="0"/>
+        <w:autoSpaceDN w:val="0"/>
+        <w:adjustRightInd w:val="0"/>
+        <w:spacing w:after="0" w:line="240" w:lineRule="auto"/>
+        <w:rPr>
+          <w:rFonts w:ascii="Consolas" w:hAnsi="Consolas" w:cs="Consolas"/>
+          <w:sz w:val="20"/>
+          <w:szCs w:val="20"/>
+        </w:rPr>
+      </w:pPr>
+      <w:r>
+        <w:rPr>
+          <w:rFonts w:ascii="Consolas" w:hAnsi="Consolas" w:cs="Consolas"/>
+          <w:color w:val="3F5FBF"/>
+          <w:sz w:val="20"/>
+          <w:szCs w:val="20"/>
+        </w:rPr>
+        <w:t xml:space="preserve"> *     ...</w:t>
+      </w:r>
+    </w:p>
+    <w:p>
+      <w:pPr>
+        <w:autoSpaceDE w:val="0"/>
+        <w:autoSpaceDN w:val="0"/>
+        <w:adjustRightInd w:val="0"/>
+        <w:spacing w:after="0" w:line="240" w:lineRule="auto"/>
+        <w:rPr>
+          <w:rFonts w:ascii="Consolas" w:hAnsi="Consolas" w:cs="Consolas"/>
+          <w:sz w:val="20"/>
+          <w:szCs w:val="20"/>
+        </w:rPr>
+      </w:pPr>
+      <w:r>
+        <w:rPr>
+          <w:rFonts w:ascii="Consolas" w:hAnsi="Consolas" w:cs="Consolas"/>
+          <w:color w:val="3F5FBF"/>
+          <w:sz w:val="20"/>
+          <w:szCs w:val="20"/>
+        </w:rPr>
+        <w:t xml:space="preserve"> *     tx.commit();</w:t>
+      </w:r>
+    </w:p>
+    <w:p>
+      <w:pPr>
+        <w:autoSpaceDE w:val="0"/>
+        <w:autoSpaceDN w:val="0"/>
+        <w:adjustRightInd w:val="0"/>
+        <w:spacing w:after="0" w:line="240" w:lineRule="auto"/>
+        <w:rPr>
+          <w:rFonts w:ascii="Consolas" w:hAnsi="Consolas" w:cs="Consolas"/>
+          <w:sz w:val="20"/>
+          <w:szCs w:val="20"/>
+        </w:rPr>
+      </w:pPr>
+      <w:r>
+        <w:rPr>
+          <w:rFonts w:ascii="Consolas" w:hAnsi="Consolas" w:cs="Consolas"/>
+          <w:color w:val="3F5FBF"/>
+          <w:sz w:val="20"/>
+          <w:szCs w:val="20"/>
+        </w:rPr>
+        <w:t xml:space="preserve"> * }</w:t>
+      </w:r>
+    </w:p>
+    <w:p>
+      <w:pPr>
+        <w:autoSpaceDE w:val="0"/>
+        <w:autoSpaceDN w:val="0"/>
+        <w:adjustRightInd w:val="0"/>
+        <w:spacing w:after="0" w:line="240" w:lineRule="auto"/>
+        <w:rPr>
+          <w:rFonts w:ascii="Consolas" w:hAnsi="Consolas" w:cs="Consolas"/>
+          <w:sz w:val="20"/>
+          <w:szCs w:val="20"/>
+        </w:rPr>
+      </w:pPr>
+      <w:r>
+        <w:rPr>
+          <w:rFonts w:ascii="Consolas" w:hAnsi="Consolas" w:cs="Consolas"/>
+          <w:color w:val="3F5FBF"/>
+          <w:sz w:val="20"/>
+          <w:szCs w:val="20"/>
+        </w:rPr>
+        <w:t xml:space="preserve"> * catch (Exception e) {</w:t>
+      </w:r>
+    </w:p>
+    <w:p>
+      <w:pPr>
+        <w:autoSpaceDE w:val="0"/>
+        <w:autoSpaceDN w:val="0"/>
+        <w:adjustRightInd w:val="0"/>
+        <w:spacing w:after="0" w:line="240" w:lineRule="auto"/>
+        <w:rPr>
+          <w:rFonts w:ascii="Consolas" w:hAnsi="Consolas" w:cs="Consolas"/>
+          <w:sz w:val="20"/>
+          <w:szCs w:val="20"/>
+        </w:rPr>
+      </w:pPr>
+      <w:r>
+        <w:rPr>
+          <w:rFonts w:ascii="Consolas" w:hAnsi="Consolas" w:cs="Consolas"/>
+          <w:color w:val="3F5FBF"/>
+          <w:sz w:val="20"/>
+          <w:szCs w:val="20"/>
+        </w:rPr>
+        <w:t xml:space="preserve"> *     if (tx!=null) tx.rollback();</w:t>
+      </w:r>
+    </w:p>
+    <w:p>
+      <w:pPr>
+        <w:autoSpaceDE w:val="0"/>
+        <w:autoSpaceDN w:val="0"/>
+        <w:adjustRightInd w:val="0"/>
+        <w:spacing w:after="0" w:line="240" w:lineRule="auto"/>
+        <w:rPr>
+          <w:rFonts w:ascii="Consolas" w:hAnsi="Consolas" w:cs="Consolas"/>
+          <w:sz w:val="20"/>
+          <w:szCs w:val="20"/>
+        </w:rPr>
+      </w:pPr>
+      <w:r>
+        <w:rPr>
+          <w:rFonts w:ascii="Consolas" w:hAnsi="Consolas" w:cs="Consolas"/>
+          <w:color w:val="3F5FBF"/>
+          <w:sz w:val="20"/>
+          <w:szCs w:val="20"/>
+        </w:rPr>
+        <w:t xml:space="preserve"> *     throw e;</w:t>
+      </w:r>
+    </w:p>
+    <w:p>
+      <w:pPr>
+        <w:autoSpaceDE w:val="0"/>
+        <w:autoSpaceDN w:val="0"/>
+        <w:adjustRightInd w:val="0"/>
+        <w:spacing w:after="0" w:line="240" w:lineRule="auto"/>
+        <w:rPr>
+          <w:rFonts w:ascii="Consolas" w:hAnsi="Consolas" w:cs="Consolas"/>
+          <w:sz w:val="20"/>
+          <w:szCs w:val="20"/>
+        </w:rPr>
+      </w:pPr>
+      <w:r>
+        <w:rPr>
+          <w:rFonts w:ascii="Consolas" w:hAnsi="Consolas" w:cs="Consolas"/>
+          <w:color w:val="3F5FBF"/>
+          <w:sz w:val="20"/>
+          <w:szCs w:val="20"/>
+        </w:rPr>
+        <w:t xml:space="preserve"> * }</w:t>
+      </w:r>
+    </w:p>
+    <w:p>
+      <w:pPr>
+        <w:autoSpaceDE w:val="0"/>
+        <w:autoSpaceDN w:val="0"/>
+        <w:adjustRightInd w:val="0"/>
+        <w:spacing w:after="0" w:line="240" w:lineRule="auto"/>
+        <w:rPr>
+          <w:rFonts w:ascii="Consolas" w:hAnsi="Consolas" w:cs="Consolas"/>
+          <w:sz w:val="20"/>
+          <w:szCs w:val="20"/>
+        </w:rPr>
+      </w:pPr>
+      <w:r>
+        <w:rPr>
+          <w:rFonts w:ascii="Consolas" w:hAnsi="Consolas" w:cs="Consolas"/>
+          <w:color w:val="3F5FBF"/>
+          <w:sz w:val="20"/>
+          <w:szCs w:val="20"/>
+        </w:rPr>
+        <w:t xml:space="preserve"> * finally {</w:t>
+      </w:r>
+    </w:p>
+    <w:p>
+      <w:pPr>
+        <w:autoSpaceDE w:val="0"/>
+        <w:autoSpaceDN w:val="0"/>
+        <w:adjustRightInd w:val="0"/>
+        <w:spacing w:after="0" w:line="240" w:lineRule="auto"/>
+        <w:rPr>
+          <w:rFonts w:ascii="Consolas" w:hAnsi="Consolas" w:cs="Consolas"/>
+          <w:sz w:val="20"/>
+          <w:szCs w:val="20"/>
+        </w:rPr>
+      </w:pPr>
+      <w:r>
+        <w:rPr>
+          <w:rFonts w:ascii="Consolas" w:hAnsi="Consolas" w:cs="Consolas"/>
+          <w:color w:val="3F5FBF"/>
+          <w:sz w:val="20"/>
+          <w:szCs w:val="20"/>
+        </w:rPr>
+        <w:t xml:space="preserve"> *     sess.close();</w:t>
+      </w:r>
+    </w:p>
+    <w:p>
+      <w:pPr>
+        <w:autoSpaceDE w:val="0"/>
+        <w:autoSpaceDN w:val="0"/>
+        <w:adjustRightInd w:val="0"/>
+        <w:spacing w:after="0" w:line="240" w:lineRule="auto"/>
+        <w:rPr>
+          <w:rFonts w:ascii="Consolas" w:hAnsi="Consolas" w:cs="Consolas"/>
+          <w:sz w:val="20"/>
+          <w:szCs w:val="20"/>
+        </w:rPr>
+      </w:pPr>
+      <w:r>
+        <w:rPr>
+          <w:rFonts w:ascii="Consolas" w:hAnsi="Consolas" w:cs="Consolas"/>
+          <w:color w:val="3F5FBF"/>
+          <w:sz w:val="20"/>
+          <w:szCs w:val="20"/>
+        </w:rPr>
+        <w:t xml:space="preserve"> * }</w:t>
+      </w:r>
+    </w:p>
+    <w:p>
+      <w:pPr>
+        <w:rPr>
+          <w:rFonts w:ascii="Consolas" w:hAnsi="Consolas" w:cs="Consolas"/>
+          <w:color w:val="7F7F9F"/>
+          <w:sz w:val="20"/>
+          <w:szCs w:val="20"/>
+        </w:rPr>
+      </w:pPr>
+      <w:r>
+        <w:rPr>
+          <w:rFonts w:ascii="Consolas" w:hAnsi="Consolas" w:cs="Consolas"/>
+          <w:color w:val="3F5FBF"/>
+          <w:sz w:val="20"/>
+          <w:szCs w:val="20"/>
+        </w:rPr>
+        <w:t xml:space="preserve"> * </w:t>
+      </w:r>
+      <w:r>
+        <w:rPr>
+          <w:rFonts w:ascii="Consolas" w:hAnsi="Consolas" w:cs="Consolas"/>
+          <w:color w:val="7F7F9F"/>
+          <w:sz w:val="20"/>
+          <w:szCs w:val="20"/>
+        </w:rPr>
+        <w:t>&lt;/pre&gt;</w:t>
+      </w:r>
+    </w:p>
+    <w:p>
+      <w:r>
+        <w:t xml:space="preserve">Ta có thể sử dụng </w:t>
+      </w:r>
+      <w:r>
+        <w:t>LocalSessionFactoryBean</w:t>
+      </w:r>
+      <w:r>
+        <w:t xml:space="preserve"> để quản lý session.</w:t>
+      </w:r>
       <w:bookmarkStart w:id="0" w:name="_GoBack"/>
       <w:bookmarkEnd w:id="0"/>
+    </w:p>
+    <w:p>
+      <w:r>
+        <w:t>9. Có cách nào quản lý transaction</w:t>
+      </w:r>
     </w:p>
     <w:sectPr>
       <w:pgSz w:w="12240" w:h="15840"/>

</xml_diff>